<commit_message>
Mi progreso hasta ahora
</commit_message>
<xml_diff>
--- a/Doc/Dispensadora de jugo de naranja.docx
+++ b/Doc/Dispensadora de jugo de naranja.docx
@@ -68,35 +68,88 @@
     </w:p>
     <w:p>
       <w:pPr>
+        <w:ind w:left="376" w:right="5" w:hanging="10"/>
+        <w:jc w:val="center"/>
+        <w:rPr>
+          <w:rFonts w:ascii="Arial" w:hAnsi="Arial" w:cs="Arial"/>
+        </w:rPr>
+      </w:pPr>
+      <w:r>
+        <w:rPr>
+          <w:rFonts w:ascii="Arial" w:eastAsia="Calibri" w:hAnsi="Arial" w:cs="Arial"/>
+          <w:b/>
+        </w:rPr>
+        <w:t>INSTITUTO TECNOLÓGICO DE IZTAPALAPA</w:t>
+      </w:r>
+      <w:r>
+        <w:rPr>
+          <w:rFonts w:ascii="Arial" w:eastAsia="Calibri" w:hAnsi="Arial" w:cs="Arial"/>
+          <w:b/>
+        </w:rPr>
+        <w:t>.</w:t>
+      </w:r>
+    </w:p>
+    <w:p>
+      <w:pPr>
+        <w:ind w:left="376" w:right="5" w:hanging="10"/>
+        <w:jc w:val="center"/>
+        <w:rPr>
+          <w:rFonts w:ascii="Arial" w:hAnsi="Arial" w:cs="Arial"/>
+        </w:rPr>
+      </w:pPr>
+    </w:p>
+    <w:p>
+      <w:pPr>
+        <w:ind w:left="376" w:right="4" w:hanging="10"/>
+        <w:jc w:val="center"/>
+        <w:rPr>
+          <w:rFonts w:ascii="Arial" w:eastAsia="Calibri" w:hAnsi="Arial" w:cs="Arial"/>
+          <w:b/>
+        </w:rPr>
+      </w:pPr>
+      <w:r>
+        <w:rPr>
+          <w:rFonts w:ascii="Arial" w:eastAsia="Calibri" w:hAnsi="Arial" w:cs="Arial"/>
+          <w:b/>
+        </w:rPr>
+        <w:t>INGENIERÍA MECATRÓNICA</w:t>
+      </w:r>
+      <w:r>
+        <w:rPr>
+          <w:rFonts w:ascii="Arial" w:eastAsia="Calibri" w:hAnsi="Arial" w:cs="Arial"/>
+          <w:b/>
+        </w:rPr>
+        <w:t>.</w:t>
+      </w:r>
+    </w:p>
+    <w:p>
+      <w:pPr>
+        <w:ind w:left="376" w:right="4" w:hanging="10"/>
+        <w:jc w:val="center"/>
+        <w:rPr>
+          <w:rFonts w:ascii="Arial" w:hAnsi="Arial" w:cs="Arial"/>
+        </w:rPr>
+      </w:pPr>
+    </w:p>
+    <w:p>
+      <w:pPr>
         <w:spacing w:after="162"/>
         <w:ind w:left="416"/>
         <w:jc w:val="center"/>
         <w:rPr>
-          <w:rFonts w:ascii="Arial" w:hAnsi="Arial" w:cs="Arial"/>
-        </w:rPr>
-      </w:pPr>
-    </w:p>
-    <w:p>
-      <w:pPr>
-        <w:ind w:left="376" w:right="5" w:hanging="10"/>
-        <w:jc w:val="center"/>
-        <w:rPr>
-          <w:rFonts w:ascii="Arial" w:hAnsi="Arial" w:cs="Arial"/>
-        </w:rPr>
-      </w:pPr>
-      <w:r>
-        <w:rPr>
           <w:rFonts w:ascii="Arial" w:eastAsia="Calibri" w:hAnsi="Arial" w:cs="Arial"/>
           <w:b/>
-        </w:rPr>
-        <w:t>INSTITUTO TECNOLÓGICO DE IZTAPALAPA</w:t>
-      </w:r>
+          <w:bCs/>
+        </w:rPr>
+      </w:pPr>
+      <w:bookmarkStart w:id="0" w:name="_Hlk177643626"/>
       <w:r>
         <w:rPr>
           <w:rFonts w:ascii="Arial" w:eastAsia="Calibri" w:hAnsi="Arial" w:cs="Arial"/>
           <w:b/>
-        </w:rPr>
-        <w:t>.</w:t>
+          <w:bCs/>
+        </w:rPr>
+        <w:t>Profesor:</w:t>
       </w:r>
     </w:p>
     <w:p>
@@ -105,33 +158,23 @@
         <w:ind w:left="416"/>
         <w:jc w:val="center"/>
         <w:rPr>
-          <w:rFonts w:ascii="Arial" w:hAnsi="Arial" w:cs="Arial"/>
-        </w:rPr>
-      </w:pPr>
-    </w:p>
-    <w:p>
-      <w:pPr>
-        <w:ind w:left="376" w:right="4" w:hanging="10"/>
-        <w:jc w:val="center"/>
-        <w:rPr>
-          <w:rFonts w:ascii="Arial" w:hAnsi="Arial" w:cs="Arial"/>
-        </w:rPr>
-      </w:pPr>
-      <w:r>
-        <w:rPr>
-          <w:rFonts w:ascii="Arial" w:eastAsia="Calibri" w:hAnsi="Arial" w:cs="Arial"/>
-          <w:b/>
-        </w:rPr>
-        <w:t>INGENIERÍA MECATRÓNICA</w:t>
-      </w:r>
-      <w:r>
-        <w:rPr>
-          <w:rFonts w:ascii="Arial" w:eastAsia="Calibri" w:hAnsi="Arial" w:cs="Arial"/>
-          <w:b/>
+          <w:rFonts w:ascii="Arial" w:eastAsia="Calibri" w:hAnsi="Arial" w:cs="Arial"/>
+        </w:rPr>
+      </w:pPr>
+      <w:r>
+        <w:rPr>
+          <w:rFonts w:ascii="Arial" w:eastAsia="Calibri" w:hAnsi="Arial" w:cs="Arial"/>
+        </w:rPr>
+        <w:t>Soria Frias Sigfrido Oscar</w:t>
+      </w:r>
+      <w:r>
+        <w:rPr>
+          <w:rFonts w:ascii="Arial" w:eastAsia="Calibri" w:hAnsi="Arial" w:cs="Arial"/>
         </w:rPr>
         <w:t>.</w:t>
       </w:r>
     </w:p>
+    <w:bookmarkEnd w:id="0"/>
     <w:p>
       <w:pPr>
         <w:spacing w:after="162"/>
@@ -177,17 +220,19 @@
         <w:jc w:val="center"/>
         <w:rPr>
           <w:rFonts w:ascii="Arial" w:eastAsia="Calibri" w:hAnsi="Arial" w:cs="Arial"/>
-          <w:b/>
-          <w:bCs/>
-        </w:rPr>
-      </w:pPr>
-      <w:r>
-        <w:rPr>
-          <w:rFonts w:ascii="Arial" w:eastAsia="Calibri" w:hAnsi="Arial" w:cs="Arial"/>
-          <w:b/>
-          <w:bCs/>
+        </w:rPr>
+      </w:pPr>
+      <w:r>
+        <w:rPr>
+          <w:rFonts w:ascii="Arial" w:eastAsia="Calibri" w:hAnsi="Arial" w:cs="Arial"/>
         </w:rPr>
         <w:t>Dispensadora de jugo de naranja</w:t>
+      </w:r>
+      <w:r>
+        <w:rPr>
+          <w:rFonts w:ascii="Arial" w:eastAsia="Calibri" w:hAnsi="Arial" w:cs="Arial"/>
+        </w:rPr>
+        <w:t>.</w:t>
       </w:r>
     </w:p>
     <w:p>
@@ -271,22 +316,15 @@
         <w:jc w:val="center"/>
         <w:rPr>
           <w:rFonts w:ascii="Arial" w:eastAsia="Calibri" w:hAnsi="Arial" w:cs="Arial"/>
-          <w:b/>
-        </w:rPr>
-      </w:pPr>
-      <w:r>
-        <w:rPr>
-          <w:rFonts w:ascii="Arial" w:eastAsia="Calibri" w:hAnsi="Arial" w:cs="Arial"/>
-          <w:b/>
-        </w:rPr>
-        <w:t>Concha Reyes Cristian Antonio</w:t>
-      </w:r>
-      <w:r>
-        <w:rPr>
-          <w:rFonts w:ascii="Arial" w:eastAsia="Calibri" w:hAnsi="Arial" w:cs="Arial"/>
-          <w:b/>
-        </w:rPr>
-        <w:t>.</w:t>
+          <w:bCs/>
+        </w:rPr>
+      </w:pPr>
+      <w:r>
+        <w:rPr>
+          <w:rFonts w:ascii="Arial" w:eastAsia="Calibri" w:hAnsi="Arial" w:cs="Arial"/>
+          <w:bCs/>
+        </w:rPr>
+        <w:t>Concha Reyes Cristian Antonio.</w:t>
       </w:r>
     </w:p>
     <w:p>
@@ -295,13 +333,13 @@
         <w:jc w:val="center"/>
         <w:rPr>
           <w:rFonts w:ascii="Arial" w:eastAsia="Calibri" w:hAnsi="Arial" w:cs="Arial"/>
-          <w:b/>
-        </w:rPr>
-      </w:pPr>
-      <w:r>
-        <w:rPr>
-          <w:rFonts w:ascii="Arial" w:eastAsia="Calibri" w:hAnsi="Arial" w:cs="Arial"/>
-          <w:b/>
+          <w:bCs/>
+        </w:rPr>
+      </w:pPr>
+      <w:r>
+        <w:rPr>
+          <w:rFonts w:ascii="Arial" w:eastAsia="Calibri" w:hAnsi="Arial" w:cs="Arial"/>
+          <w:bCs/>
         </w:rPr>
         <w:t>Gonzaga Bárcena Hernan.</w:t>
       </w:r>
@@ -312,13 +350,13 @@
         <w:jc w:val="center"/>
         <w:rPr>
           <w:rFonts w:ascii="Arial" w:eastAsia="Calibri" w:hAnsi="Arial" w:cs="Arial"/>
-          <w:b/>
-        </w:rPr>
-      </w:pPr>
-      <w:r>
-        <w:rPr>
-          <w:rFonts w:ascii="Arial" w:eastAsia="Calibri" w:hAnsi="Arial" w:cs="Arial"/>
-          <w:b/>
+          <w:bCs/>
+        </w:rPr>
+      </w:pPr>
+      <w:r>
+        <w:rPr>
+          <w:rFonts w:ascii="Arial" w:eastAsia="Calibri" w:hAnsi="Arial" w:cs="Arial"/>
+          <w:bCs/>
         </w:rPr>
         <w:t>Mendez Rodriguez Luis Angel.</w:t>
       </w:r>
@@ -329,13 +367,13 @@
         <w:jc w:val="center"/>
         <w:rPr>
           <w:rFonts w:ascii="Arial" w:eastAsia="Calibri" w:hAnsi="Arial" w:cs="Arial"/>
-          <w:b/>
-        </w:rPr>
-      </w:pPr>
-      <w:r>
-        <w:rPr>
-          <w:rFonts w:ascii="Arial" w:eastAsia="Calibri" w:hAnsi="Arial" w:cs="Arial"/>
-          <w:b/>
+          <w:bCs/>
+        </w:rPr>
+      </w:pPr>
+      <w:r>
+        <w:rPr>
+          <w:rFonts w:ascii="Arial" w:eastAsia="Calibri" w:hAnsi="Arial" w:cs="Arial"/>
+          <w:bCs/>
         </w:rPr>
         <w:t>Fuentes Medina Amayrani.</w:t>
       </w:r>
@@ -346,9 +384,23 @@
         <w:jc w:val="center"/>
         <w:rPr>
           <w:rFonts w:ascii="Arial" w:eastAsia="Calibri" w:hAnsi="Arial" w:cs="Arial"/>
-          <w:b/>
-        </w:rPr>
-      </w:pPr>
+          <w:bCs/>
+        </w:rPr>
+      </w:pPr>
+      <w:r>
+        <w:rPr>
+          <w:rFonts w:ascii="Arial" w:eastAsia="Calibri" w:hAnsi="Arial" w:cs="Arial"/>
+          <w:bCs/>
+        </w:rPr>
+        <w:t>Martínez Santiago David</w:t>
+      </w:r>
+      <w:r>
+        <w:rPr>
+          <w:rFonts w:ascii="Arial" w:eastAsia="Calibri" w:hAnsi="Arial" w:cs="Arial"/>
+          <w:bCs/>
+        </w:rPr>
+        <w:t>.</w:t>
+      </w:r>
     </w:p>
     <w:p>
       <w:pPr>
@@ -372,23 +424,27 @@
     </w:p>
     <w:p>
       <w:pPr>
-        <w:rPr>
-          <w:rFonts w:ascii="Arial" w:hAnsi="Arial" w:cs="Arial"/>
-        </w:rPr>
-      </w:pPr>
-    </w:p>
-    <w:p>
-      <w:pPr>
-        <w:rPr>
-          <w:rFonts w:ascii="Arial" w:hAnsi="Arial" w:cs="Arial"/>
-        </w:rPr>
-      </w:pPr>
-      <w:r>
-        <w:rPr>
-          <w:rFonts w:ascii="Arial" w:hAnsi="Arial" w:cs="Arial"/>
-        </w:rPr>
-        <w:br w:type="page"/>
-      </w:r>
+        <w:ind w:left="376" w:right="5" w:hanging="10"/>
+        <w:jc w:val="center"/>
+        <w:rPr>
+          <w:rFonts w:ascii="Arial" w:eastAsia="Calibri" w:hAnsi="Arial" w:cs="Arial"/>
+          <w:b/>
+        </w:rPr>
+      </w:pPr>
+    </w:p>
+    <w:p>
+      <w:pPr>
+        <w:rPr>
+          <w:rFonts w:ascii="Arial" w:hAnsi="Arial" w:cs="Arial"/>
+        </w:rPr>
+      </w:pPr>
+    </w:p>
+    <w:p>
+      <w:pPr>
+        <w:rPr>
+          <w:rFonts w:ascii="Arial" w:hAnsi="Arial" w:cs="Arial"/>
+        </w:rPr>
+      </w:pPr>
     </w:p>
     <w:p>
       <w:pPr>
@@ -399,6 +455,425 @@
           <w:rFonts w:ascii="Arial" w:hAnsi="Arial" w:cs="Arial"/>
         </w:rPr>
       </w:pPr>
+    </w:p>
+    <w:p>
+      <w:pPr>
+        <w:rPr>
+          <w:rFonts w:ascii="Arial" w:hAnsi="Arial" w:cs="Arial"/>
+        </w:rPr>
+      </w:pPr>
+      <w:r>
+        <w:rPr>
+          <w:rFonts w:ascii="Arial" w:hAnsi="Arial" w:cs="Arial"/>
+        </w:rPr>
+        <w:t>Objetivo:</w:t>
+      </w:r>
+      <w:r>
+        <w:rPr>
+          <w:rFonts w:ascii="Arial" w:hAnsi="Arial" w:cs="Arial"/>
+        </w:rPr>
+        <w:t xml:space="preserve"> Analizar y diseñar un sistema automatizado para una dispensadora de jugo de naranja.</w:t>
+      </w:r>
+    </w:p>
+    <w:p>
+      <w:pPr>
+        <w:rPr>
+          <w:rFonts w:ascii="Arial" w:hAnsi="Arial" w:cs="Arial"/>
+        </w:rPr>
+      </w:pPr>
+    </w:p>
+    <w:p>
+      <w:pPr>
+        <w:rPr>
+          <w:rFonts w:ascii="Arial" w:hAnsi="Arial" w:cs="Arial"/>
+        </w:rPr>
+      </w:pPr>
+      <w:r>
+        <w:rPr>
+          <w:rFonts w:ascii="Arial" w:hAnsi="Arial" w:cs="Arial"/>
+        </w:rPr>
+        <w:t xml:space="preserve">Resumen: </w:t>
+      </w:r>
+      <w:r>
+        <w:rPr>
+          <w:rFonts w:ascii="Arial" w:hAnsi="Arial" w:cs="Arial"/>
+        </w:rPr>
+        <w:t>El proyecto</w:t>
+      </w:r>
+      <w:r>
+        <w:rPr>
+          <w:rFonts w:ascii="Arial" w:hAnsi="Arial" w:cs="Arial"/>
+        </w:rPr>
+        <w:t xml:space="preserve"> se enfoca en el </w:t>
+      </w:r>
+      <w:r>
+        <w:rPr>
+          <w:rFonts w:ascii="Arial" w:hAnsi="Arial" w:cs="Arial"/>
+        </w:rPr>
+        <w:t xml:space="preserve">análisis y </w:t>
+      </w:r>
+      <w:r>
+        <w:rPr>
+          <w:rFonts w:ascii="Arial" w:hAnsi="Arial" w:cs="Arial"/>
+        </w:rPr>
+        <w:t xml:space="preserve">diseño de una dispensadora de jugo de naranjas, </w:t>
+      </w:r>
+      <w:r>
+        <w:rPr>
+          <w:rFonts w:ascii="Arial" w:hAnsi="Arial" w:cs="Arial"/>
+        </w:rPr>
+        <w:t>incluye</w:t>
+      </w:r>
+      <w:r>
+        <w:rPr>
+          <w:rFonts w:ascii="Arial" w:hAnsi="Arial" w:cs="Arial"/>
+        </w:rPr>
+        <w:t xml:space="preserve"> fases</w:t>
+      </w:r>
+      <w:r>
+        <w:rPr>
+          <w:rFonts w:ascii="Arial" w:hAnsi="Arial" w:cs="Arial"/>
+        </w:rPr>
+        <w:t xml:space="preserve"> como:</w:t>
+      </w:r>
+    </w:p>
+    <w:p>
+      <w:pPr>
+        <w:pStyle w:val="Prrafodelista"/>
+        <w:numPr>
+          <w:ilvl w:val="0"/>
+          <w:numId w:val="2"/>
+        </w:numPr>
+        <w:rPr>
+          <w:rFonts w:ascii="Arial" w:hAnsi="Arial" w:cs="Arial"/>
+        </w:rPr>
+      </w:pPr>
+      <w:r>
+        <w:rPr>
+          <w:rFonts w:ascii="Arial" w:hAnsi="Arial" w:cs="Arial"/>
+        </w:rPr>
+        <w:t>Tolva dispensadora de naranjas</w:t>
+      </w:r>
+      <w:r>
+        <w:rPr>
+          <w:rFonts w:ascii="Arial" w:hAnsi="Arial" w:cs="Arial"/>
+        </w:rPr>
+        <w:t>:</w:t>
+      </w:r>
+    </w:p>
+    <w:p>
+      <w:pPr>
+        <w:pStyle w:val="Prrafodelista"/>
+        <w:ind w:left="855"/>
+        <w:rPr>
+          <w:rFonts w:ascii="Arial" w:hAnsi="Arial" w:cs="Arial"/>
+        </w:rPr>
+      </w:pPr>
+      <w:r>
+        <w:rPr>
+          <w:rFonts w:ascii="Arial" w:hAnsi="Arial" w:cs="Arial"/>
+        </w:rPr>
+        <w:t>Como el nombre indica solo dejara fluir el paso de las naranjas por cierto periodo.</w:t>
+      </w:r>
+    </w:p>
+    <w:p>
+      <w:pPr>
+        <w:pStyle w:val="Prrafodelista"/>
+        <w:ind w:left="855"/>
+        <w:rPr>
+          <w:rFonts w:ascii="Arial" w:hAnsi="Arial" w:cs="Arial"/>
+        </w:rPr>
+      </w:pPr>
+    </w:p>
+    <w:p>
+      <w:pPr>
+        <w:pStyle w:val="Prrafodelista"/>
+        <w:numPr>
+          <w:ilvl w:val="0"/>
+          <w:numId w:val="2"/>
+        </w:numPr>
+        <w:rPr>
+          <w:rFonts w:ascii="Arial" w:hAnsi="Arial" w:cs="Arial"/>
+        </w:rPr>
+      </w:pPr>
+      <w:r>
+        <w:rPr>
+          <w:rFonts w:ascii="Arial" w:hAnsi="Arial" w:cs="Arial"/>
+        </w:rPr>
+        <w:t>Banda cepilladora</w:t>
+      </w:r>
+      <w:r>
+        <w:rPr>
+          <w:rFonts w:ascii="Arial" w:hAnsi="Arial" w:cs="Arial"/>
+        </w:rPr>
+        <w:t>:</w:t>
+      </w:r>
+    </w:p>
+    <w:p>
+      <w:pPr>
+        <w:pStyle w:val="Prrafodelista"/>
+        <w:ind w:left="855"/>
+        <w:rPr>
+          <w:rFonts w:ascii="Arial" w:hAnsi="Arial" w:cs="Arial"/>
+        </w:rPr>
+      </w:pPr>
+      <w:r>
+        <w:rPr>
+          <w:rFonts w:ascii="Arial" w:hAnsi="Arial" w:cs="Arial"/>
+        </w:rPr>
+        <w:t xml:space="preserve">Nuestra banda esta </w:t>
+      </w:r>
+      <w:r>
+        <w:rPr>
+          <w:rFonts w:ascii="Arial" w:hAnsi="Arial" w:cs="Arial"/>
+        </w:rPr>
+        <w:t>considerando para</w:t>
+      </w:r>
+      <w:r>
+        <w:rPr>
+          <w:rFonts w:ascii="Arial" w:hAnsi="Arial" w:cs="Arial"/>
+        </w:rPr>
+        <w:t xml:space="preserve"> limpiar</w:t>
+      </w:r>
+      <w:r>
+        <w:rPr>
+          <w:rFonts w:ascii="Arial" w:hAnsi="Arial" w:cs="Arial"/>
+        </w:rPr>
+        <w:t xml:space="preserve"> las naranjas</w:t>
+      </w:r>
+      <w:r>
+        <w:rPr>
+          <w:rFonts w:ascii="Arial" w:hAnsi="Arial" w:cs="Arial"/>
+        </w:rPr>
+        <w:t>, para poder hacer un proceso</w:t>
+      </w:r>
+      <w:r>
+        <w:rPr>
+          <w:rFonts w:ascii="Arial" w:hAnsi="Arial" w:cs="Arial"/>
+        </w:rPr>
+        <w:t xml:space="preserve"> limpio.</w:t>
+      </w:r>
+    </w:p>
+    <w:p>
+      <w:pPr>
+        <w:pStyle w:val="Prrafodelista"/>
+        <w:ind w:left="855"/>
+        <w:rPr>
+          <w:rFonts w:ascii="Arial" w:hAnsi="Arial" w:cs="Arial"/>
+        </w:rPr>
+      </w:pPr>
+    </w:p>
+    <w:p>
+      <w:pPr>
+        <w:pStyle w:val="Prrafodelista"/>
+        <w:numPr>
+          <w:ilvl w:val="0"/>
+          <w:numId w:val="2"/>
+        </w:numPr>
+        <w:rPr>
+          <w:rFonts w:ascii="Arial" w:hAnsi="Arial" w:cs="Arial"/>
+        </w:rPr>
+      </w:pPr>
+      <w:r>
+        <w:rPr>
+          <w:rFonts w:ascii="Arial" w:hAnsi="Arial" w:cs="Arial"/>
+        </w:rPr>
+        <w:t>Túnel desinfectante</w:t>
+      </w:r>
+      <w:r>
+        <w:rPr>
+          <w:rFonts w:ascii="Arial" w:hAnsi="Arial" w:cs="Arial"/>
+        </w:rPr>
+        <w:t>:</w:t>
+      </w:r>
+    </w:p>
+    <w:p>
+      <w:pPr>
+        <w:pStyle w:val="Prrafodelista"/>
+        <w:ind w:left="855"/>
+        <w:rPr>
+          <w:rFonts w:ascii="Arial" w:hAnsi="Arial" w:cs="Arial"/>
+        </w:rPr>
+      </w:pPr>
+      <w:r>
+        <w:rPr>
+          <w:rFonts w:ascii="Arial" w:hAnsi="Arial" w:cs="Arial"/>
+        </w:rPr>
+        <w:t>Como ya están limpias de excedentes tenemos que eliminar bacterias que se podrían generar por el mal envió de las naranjas.</w:t>
+      </w:r>
+    </w:p>
+    <w:p>
+      <w:pPr>
+        <w:pStyle w:val="Prrafodelista"/>
+        <w:ind w:left="855"/>
+        <w:rPr>
+          <w:rFonts w:ascii="Arial" w:hAnsi="Arial" w:cs="Arial"/>
+        </w:rPr>
+      </w:pPr>
+    </w:p>
+    <w:p>
+      <w:pPr>
+        <w:pStyle w:val="Prrafodelista"/>
+        <w:numPr>
+          <w:ilvl w:val="0"/>
+          <w:numId w:val="2"/>
+        </w:numPr>
+        <w:rPr>
+          <w:rFonts w:ascii="Arial" w:hAnsi="Arial" w:cs="Arial"/>
+        </w:rPr>
+      </w:pPr>
+      <w:r>
+        <w:rPr>
+          <w:rFonts w:ascii="Arial" w:hAnsi="Arial" w:cs="Arial"/>
+        </w:rPr>
+        <w:t>Cepilladora de excedentes</w:t>
+      </w:r>
+      <w:r>
+        <w:rPr>
+          <w:rFonts w:ascii="Arial" w:hAnsi="Arial" w:cs="Arial"/>
+        </w:rPr>
+        <w:t>:</w:t>
+      </w:r>
+    </w:p>
+    <w:p>
+      <w:pPr>
+        <w:pStyle w:val="Prrafodelista"/>
+        <w:ind w:left="855"/>
+        <w:rPr>
+          <w:rFonts w:ascii="Arial" w:hAnsi="Arial" w:cs="Arial"/>
+        </w:rPr>
+      </w:pPr>
+      <w:r>
+        <w:rPr>
+          <w:rFonts w:ascii="Arial" w:hAnsi="Arial" w:cs="Arial"/>
+        </w:rPr>
+        <w:t>Para poder remover la capa de cera, bacterias entre otros desechos que no deseamos en nuestra producción decidimos hacer tres fases de lavado.</w:t>
+      </w:r>
+    </w:p>
+    <w:p>
+      <w:pPr>
+        <w:pStyle w:val="Prrafodelista"/>
+        <w:ind w:left="855"/>
+        <w:rPr>
+          <w:rFonts w:ascii="Arial" w:hAnsi="Arial" w:cs="Arial"/>
+        </w:rPr>
+      </w:pPr>
+    </w:p>
+    <w:p>
+      <w:pPr>
+        <w:pStyle w:val="Prrafodelista"/>
+        <w:numPr>
+          <w:ilvl w:val="0"/>
+          <w:numId w:val="2"/>
+        </w:numPr>
+        <w:rPr>
+          <w:rFonts w:ascii="Arial" w:hAnsi="Arial" w:cs="Arial"/>
+        </w:rPr>
+      </w:pPr>
+      <w:r>
+        <w:rPr>
+          <w:rFonts w:ascii="Arial" w:hAnsi="Arial" w:cs="Arial"/>
+        </w:rPr>
+        <w:t>Gusano para exprimidor</w:t>
+      </w:r>
+    </w:p>
+    <w:p>
+      <w:pPr>
+        <w:pStyle w:val="Prrafodelista"/>
+        <w:ind w:left="855"/>
+        <w:rPr>
+          <w:rFonts w:ascii="Arial" w:hAnsi="Arial" w:cs="Arial"/>
+        </w:rPr>
+      </w:pPr>
+      <w:r>
+        <w:rPr>
+          <w:rFonts w:ascii="Arial" w:hAnsi="Arial" w:cs="Arial"/>
+        </w:rPr>
+        <w:t>Como ultimo paso de nuestra producción decidimos hacer un gusano el cual exprimirá nuestras naranjas, dividiendo nuestro producto que es el jugo, con nuestros desechos que son las cascaras, las cuales están destinadas para poder ocuparlas como abono.</w:t>
+      </w:r>
+    </w:p>
+    <w:p>
+      <w:pPr>
+        <w:rPr>
+          <w:rFonts w:ascii="Arial" w:hAnsi="Arial" w:cs="Arial"/>
+        </w:rPr>
+      </w:pPr>
+    </w:p>
+    <w:p>
+      <w:pPr>
+        <w:rPr>
+          <w:rFonts w:ascii="Arial" w:hAnsi="Arial" w:cs="Arial"/>
+        </w:rPr>
+      </w:pPr>
+    </w:p>
+    <w:p>
+      <w:pPr>
+        <w:rPr>
+          <w:rFonts w:ascii="Arial" w:hAnsi="Arial" w:cs="Arial"/>
+        </w:rPr>
+      </w:pPr>
+    </w:p>
+    <w:p>
+      <w:pPr>
+        <w:rPr>
+          <w:rFonts w:ascii="Arial" w:hAnsi="Arial" w:cs="Arial"/>
+        </w:rPr>
+      </w:pPr>
+    </w:p>
+    <w:p>
+      <w:pPr>
+        <w:rPr>
+          <w:rFonts w:ascii="Arial" w:hAnsi="Arial" w:cs="Arial"/>
+        </w:rPr>
+      </w:pPr>
+    </w:p>
+    <w:p>
+      <w:pPr>
+        <w:rPr>
+          <w:rFonts w:ascii="Arial" w:hAnsi="Arial" w:cs="Arial"/>
+        </w:rPr>
+      </w:pPr>
+    </w:p>
+    <w:p>
+      <w:pPr>
+        <w:rPr>
+          <w:rFonts w:ascii="Arial" w:hAnsi="Arial" w:cs="Arial"/>
+        </w:rPr>
+      </w:pPr>
+    </w:p>
+    <w:p>
+      <w:pPr>
+        <w:rPr>
+          <w:rFonts w:ascii="Arial" w:hAnsi="Arial" w:cs="Arial"/>
+        </w:rPr>
+      </w:pPr>
+      <w:r>
+        <w:rPr>
+          <w:rFonts w:ascii="Arial" w:hAnsi="Arial" w:cs="Arial"/>
+        </w:rPr>
+        <w:t xml:space="preserve">Introducción: </w:t>
+      </w:r>
+    </w:p>
+    <w:p>
+      <w:r>
+        <w:t>Marco teórico</w:t>
+      </w:r>
+      <w:r>
+        <w:t>:</w:t>
+      </w:r>
+    </w:p>
+    <w:p>
+      <w:pPr>
+        <w:rPr>
+          <w:rFonts w:ascii="Arial" w:hAnsi="Arial" w:cs="Arial"/>
+        </w:rPr>
+      </w:pPr>
+      <w:r>
+        <w:rPr>
+          <w:rFonts w:ascii="Arial" w:hAnsi="Arial" w:cs="Arial"/>
+        </w:rPr>
+        <w:t xml:space="preserve">Aplicaciones: </w:t>
+      </w:r>
     </w:p>
     <w:p>
       <w:pPr>
@@ -594,6 +1069,119 @@
 <file path=word/numbering.xml><?xml version="1.0" encoding="utf-8"?>
 <w:numbering xmlns:wpc="http://schemas.microsoft.com/office/word/2010/wordprocessingCanvas" xmlns:cx="http://schemas.microsoft.com/office/drawing/2014/chartex" xmlns:cx1="http://schemas.microsoft.com/office/drawing/2015/9/8/chartex" xmlns:cx2="http://schemas.microsoft.com/office/drawing/2015/10/21/chartex" xmlns:cx3="http://schemas.microsoft.com/office/drawing/2016/5/9/chartex" xmlns:cx4="http://schemas.microsoft.com/office/drawing/2016/5/10/chartex" xmlns:cx5="http://schemas.microsoft.com/office/drawing/2016/5/11/chartex" xmlns:cx6="http://schemas.microsoft.com/office/drawing/2016/5/12/chartex" xmlns:cx7="http://schemas.microsoft.com/office/drawing/2016/5/13/chartex" xmlns:cx8="http://schemas.microsoft.com/office/drawing/2016/5/14/chartex" xmlns:mc="http://schemas.openxmlformats.org/markup-compatibility/2006" xmlns:aink="http://schemas.microsoft.com/office/drawing/2016/ink" xmlns:am3d="http://schemas.microsoft.com/office/drawing/2017/model3d" xmlns:o="urn:schemas-microsoft-com:office:office" xmlns:oel="http://schemas.microsoft.com/office/2019/extlst" xmlns:r="http://schemas.openxmlformats.org/officeDocument/2006/relationships" xmlns:m="http://schemas.openxmlformats.org/officeDocument/2006/math" xmlns:v="urn:schemas-microsoft-com:vml" xmlns:wp14="http://schemas.microsoft.com/office/word/2010/wordprocessingDrawing" xmlns:wp="http://schemas.openxmlformats.org/drawingml/2006/wordprocessingDrawing" xmlns:w10="urn:schemas-microsoft-com:office:word" xmlns:w="http://schemas.openxmlformats.org/wordprocessingml/2006/main" xmlns:w14="http://schemas.microsoft.com/office/word/2010/wordml" xmlns:w15="http://schemas.microsoft.com/office/word/2012/wordml" xmlns:w16cex="http://schemas.microsoft.com/office/word/2018/wordml/cex" xmlns:w16cid="http://schemas.microsoft.com/office/word/2016/wordml/cid" xmlns:w16="http://schemas.microsoft.com/office/word/2018/wordml" xmlns:w16du="http://schemas.microsoft.com/office/word/2023/wordml/word16du" xmlns:w16sdtdh="http://schemas.microsoft.com/office/word/2020/wordml/sdtdatahash" xmlns:w16se="http://schemas.microsoft.com/office/word/2015/wordml/symex" xmlns:wpg="http://schemas.microsoft.com/office/word/2010/wordprocessingGroup" xmlns:wpi="http://schemas.microsoft.com/office/word/2010/wordprocessingInk" xmlns:wne="http://schemas.microsoft.com/office/word/2006/wordml" xmlns:wps="http://schemas.microsoft.com/office/word/2010/wordprocessingShape" mc:Ignorable="w14 w15 w16se w16cid w16 w16cex w16sdtdh w16du wp14">
   <w:abstractNum w:abstractNumId="0" w15:restartNumberingAfterBreak="0">
+    <w:nsid w:val="50BC0A3D"/>
+    <w:multiLevelType w:val="hybridMultilevel"/>
+    <w:tmpl w:val="E2546384"/>
+    <w:lvl w:ilvl="0" w:tplc="080A0001">
+      <w:start w:val="1"/>
+      <w:numFmt w:val="bullet"/>
+      <w:lvlText w:val=""/>
+      <w:lvlJc w:val="left"/>
+      <w:pPr>
+        <w:ind w:left="855" w:hanging="360"/>
+      </w:pPr>
+      <w:rPr>
+        <w:rFonts w:ascii="Symbol" w:hAnsi="Symbol" w:hint="default"/>
+      </w:rPr>
+    </w:lvl>
+    <w:lvl w:ilvl="1" w:tplc="080A0003" w:tentative="1">
+      <w:start w:val="1"/>
+      <w:numFmt w:val="bullet"/>
+      <w:lvlText w:val="o"/>
+      <w:lvlJc w:val="left"/>
+      <w:pPr>
+        <w:ind w:left="1575" w:hanging="360"/>
+      </w:pPr>
+      <w:rPr>
+        <w:rFonts w:ascii="Courier New" w:hAnsi="Courier New" w:cs="Courier New" w:hint="default"/>
+      </w:rPr>
+    </w:lvl>
+    <w:lvl w:ilvl="2" w:tplc="080A0005" w:tentative="1">
+      <w:start w:val="1"/>
+      <w:numFmt w:val="bullet"/>
+      <w:lvlText w:val=""/>
+      <w:lvlJc w:val="left"/>
+      <w:pPr>
+        <w:ind w:left="2295" w:hanging="360"/>
+      </w:pPr>
+      <w:rPr>
+        <w:rFonts w:ascii="Wingdings" w:hAnsi="Wingdings" w:hint="default"/>
+      </w:rPr>
+    </w:lvl>
+    <w:lvl w:ilvl="3" w:tplc="080A0001" w:tentative="1">
+      <w:start w:val="1"/>
+      <w:numFmt w:val="bullet"/>
+      <w:lvlText w:val=""/>
+      <w:lvlJc w:val="left"/>
+      <w:pPr>
+        <w:ind w:left="3015" w:hanging="360"/>
+      </w:pPr>
+      <w:rPr>
+        <w:rFonts w:ascii="Symbol" w:hAnsi="Symbol" w:hint="default"/>
+      </w:rPr>
+    </w:lvl>
+    <w:lvl w:ilvl="4" w:tplc="080A0003" w:tentative="1">
+      <w:start w:val="1"/>
+      <w:numFmt w:val="bullet"/>
+      <w:lvlText w:val="o"/>
+      <w:lvlJc w:val="left"/>
+      <w:pPr>
+        <w:ind w:left="3735" w:hanging="360"/>
+      </w:pPr>
+      <w:rPr>
+        <w:rFonts w:ascii="Courier New" w:hAnsi="Courier New" w:cs="Courier New" w:hint="default"/>
+      </w:rPr>
+    </w:lvl>
+    <w:lvl w:ilvl="5" w:tplc="080A0005" w:tentative="1">
+      <w:start w:val="1"/>
+      <w:numFmt w:val="bullet"/>
+      <w:lvlText w:val=""/>
+      <w:lvlJc w:val="left"/>
+      <w:pPr>
+        <w:ind w:left="4455" w:hanging="360"/>
+      </w:pPr>
+      <w:rPr>
+        <w:rFonts w:ascii="Wingdings" w:hAnsi="Wingdings" w:hint="default"/>
+      </w:rPr>
+    </w:lvl>
+    <w:lvl w:ilvl="6" w:tplc="080A0001" w:tentative="1">
+      <w:start w:val="1"/>
+      <w:numFmt w:val="bullet"/>
+      <w:lvlText w:val=""/>
+      <w:lvlJc w:val="left"/>
+      <w:pPr>
+        <w:ind w:left="5175" w:hanging="360"/>
+      </w:pPr>
+      <w:rPr>
+        <w:rFonts w:ascii="Symbol" w:hAnsi="Symbol" w:hint="default"/>
+      </w:rPr>
+    </w:lvl>
+    <w:lvl w:ilvl="7" w:tplc="080A0003" w:tentative="1">
+      <w:start w:val="1"/>
+      <w:numFmt w:val="bullet"/>
+      <w:lvlText w:val="o"/>
+      <w:lvlJc w:val="left"/>
+      <w:pPr>
+        <w:ind w:left="5895" w:hanging="360"/>
+      </w:pPr>
+      <w:rPr>
+        <w:rFonts w:ascii="Courier New" w:hAnsi="Courier New" w:cs="Courier New" w:hint="default"/>
+      </w:rPr>
+    </w:lvl>
+    <w:lvl w:ilvl="8" w:tplc="080A0005" w:tentative="1">
+      <w:start w:val="1"/>
+      <w:numFmt w:val="bullet"/>
+      <w:lvlText w:val=""/>
+      <w:lvlJc w:val="left"/>
+      <w:pPr>
+        <w:ind w:left="6615" w:hanging="360"/>
+      </w:pPr>
+      <w:rPr>
+        <w:rFonts w:ascii="Wingdings" w:hAnsi="Wingdings" w:hint="default"/>
+      </w:rPr>
+    </w:lvl>
+  </w:abstractNum>
+  <w:abstractNum w:abstractNumId="1" w15:restartNumberingAfterBreak="0">
     <w:nsid w:val="62896BB3"/>
     <w:multiLevelType w:val="hybridMultilevel"/>
     <w:tmpl w:val="2DE4E1B4"/>
@@ -706,6 +1294,9 @@
     </w:lvl>
   </w:abstractNum>
   <w:num w:numId="1" w16cid:durableId="1851092902">
+    <w:abstractNumId w:val="1"/>
+  </w:num>
+  <w:num w:numId="2" w16cid:durableId="893588652">
     <w:abstractNumId w:val="0"/>
   </w:num>
 </w:numbering>

</xml_diff>

<commit_message>
Se le agrego nueva informacion al documento
</commit_message>
<xml_diff>
--- a/Doc/Dispensadora de jugo de naranja.docx
+++ b/Doc/Dispensadora de jugo de naranja.docx
@@ -32,104 +32,132 @@
     </w:p>
     <w:p>
       <w:pPr>
+        <w:ind w:left="376" w:right="5" w:hanging="10"/>
+        <w:jc w:val="center"/>
+        <w:rPr>
+          <w:rFonts w:ascii="Arial" w:hAnsi="Arial" w:cs="Arial"/>
+          <w:sz w:val="22"/>
+          <w:szCs w:val="22"/>
+        </w:rPr>
+      </w:pPr>
+      <w:r>
+        <w:rPr>
+          <w:rFonts w:ascii="Arial" w:eastAsia="Calibri" w:hAnsi="Arial" w:cs="Arial"/>
+          <w:b/>
+          <w:sz w:val="22"/>
+          <w:szCs w:val="22"/>
+        </w:rPr>
+        <w:t>TECNOLÓGICO NACIONAL DE MÉXICO</w:t>
+      </w:r>
+      <w:r>
+        <w:rPr>
+          <w:rFonts w:ascii="Arial" w:eastAsia="Calibri" w:hAnsi="Arial" w:cs="Arial"/>
+          <w:b/>
+          <w:sz w:val="22"/>
+          <w:szCs w:val="22"/>
+        </w:rPr>
+        <w:t>.</w:t>
+      </w:r>
+    </w:p>
+    <w:p>
+      <w:pPr>
+        <w:ind w:left="376" w:right="5" w:hanging="10"/>
+        <w:jc w:val="center"/>
+        <w:rPr>
+          <w:rFonts w:ascii="Arial" w:hAnsi="Arial" w:cs="Arial"/>
+          <w:sz w:val="22"/>
+          <w:szCs w:val="22"/>
+        </w:rPr>
+      </w:pPr>
+      <w:r>
+        <w:rPr>
+          <w:rFonts w:ascii="Arial" w:eastAsia="Calibri" w:hAnsi="Arial" w:cs="Arial"/>
+          <w:b/>
+          <w:sz w:val="22"/>
+          <w:szCs w:val="22"/>
+        </w:rPr>
+        <w:t>INSTITUTO TECNOLÓGICO DE IZTAPALAPA</w:t>
+      </w:r>
+      <w:r>
+        <w:rPr>
+          <w:rFonts w:ascii="Arial" w:eastAsia="Calibri" w:hAnsi="Arial" w:cs="Arial"/>
+          <w:b/>
+          <w:sz w:val="22"/>
+          <w:szCs w:val="22"/>
+        </w:rPr>
+        <w:t>.</w:t>
+      </w:r>
+    </w:p>
+    <w:p>
+      <w:pPr>
+        <w:ind w:left="376" w:right="5" w:hanging="10"/>
+        <w:jc w:val="center"/>
+        <w:rPr>
+          <w:rFonts w:ascii="Arial" w:hAnsi="Arial" w:cs="Arial"/>
+          <w:sz w:val="22"/>
+          <w:szCs w:val="22"/>
+        </w:rPr>
+      </w:pPr>
+    </w:p>
+    <w:p>
+      <w:pPr>
+        <w:ind w:left="376" w:right="4" w:hanging="10"/>
+        <w:jc w:val="center"/>
+        <w:rPr>
+          <w:rFonts w:ascii="Arial" w:eastAsia="Calibri" w:hAnsi="Arial" w:cs="Arial"/>
+          <w:b/>
+          <w:sz w:val="22"/>
+          <w:szCs w:val="22"/>
+        </w:rPr>
+      </w:pPr>
+      <w:r>
+        <w:rPr>
+          <w:rFonts w:ascii="Arial" w:eastAsia="Calibri" w:hAnsi="Arial" w:cs="Arial"/>
+          <w:b/>
+          <w:sz w:val="22"/>
+          <w:szCs w:val="22"/>
+        </w:rPr>
+        <w:t>INGENIERÍA MECATRÓNICA</w:t>
+      </w:r>
+      <w:r>
+        <w:rPr>
+          <w:rFonts w:ascii="Arial" w:eastAsia="Calibri" w:hAnsi="Arial" w:cs="Arial"/>
+          <w:b/>
+          <w:sz w:val="22"/>
+          <w:szCs w:val="22"/>
+        </w:rPr>
+        <w:t>.</w:t>
+      </w:r>
+    </w:p>
+    <w:p>
+      <w:pPr>
+        <w:ind w:left="376" w:right="4" w:hanging="10"/>
+        <w:jc w:val="center"/>
+        <w:rPr>
+          <w:rFonts w:ascii="Arial" w:hAnsi="Arial" w:cs="Arial"/>
+        </w:rPr>
+      </w:pPr>
+    </w:p>
+    <w:p>
+      <w:pPr>
         <w:spacing w:after="162"/>
         <w:ind w:left="416"/>
         <w:jc w:val="center"/>
-      </w:pPr>
-      <w:r>
-        <w:rPr>
-          <w:rFonts w:ascii="Calibri" w:eastAsia="Calibri" w:hAnsi="Calibri" w:cs="Calibri"/>
-        </w:rPr>
-        <w:t xml:space="preserve"> </w:t>
-      </w:r>
-    </w:p>
-    <w:p>
-      <w:pPr>
-        <w:ind w:left="376" w:right="5" w:hanging="10"/>
-        <w:jc w:val="center"/>
-        <w:rPr>
-          <w:rFonts w:ascii="Arial" w:hAnsi="Arial" w:cs="Arial"/>
-        </w:rPr>
-      </w:pPr>
-      <w:r>
         <w:rPr>
           <w:rFonts w:ascii="Arial" w:eastAsia="Calibri" w:hAnsi="Arial" w:cs="Arial"/>
           <w:b/>
-        </w:rPr>
-        <w:t>TECNOLÓGICO NACIONAL DE MÉXICO</w:t>
-      </w:r>
+          <w:bCs/>
+        </w:rPr>
+      </w:pPr>
+      <w:bookmarkStart w:id="0" w:name="_Hlk177643626"/>
       <w:r>
         <w:rPr>
           <w:rFonts w:ascii="Arial" w:eastAsia="Calibri" w:hAnsi="Arial" w:cs="Arial"/>
           <w:b/>
-        </w:rPr>
-        <w:t>.</w:t>
-      </w:r>
-    </w:p>
-    <w:p>
-      <w:pPr>
-        <w:ind w:left="376" w:right="5" w:hanging="10"/>
-        <w:jc w:val="center"/>
-        <w:rPr>
-          <w:rFonts w:ascii="Arial" w:hAnsi="Arial" w:cs="Arial"/>
-        </w:rPr>
-      </w:pPr>
-      <w:r>
-        <w:rPr>
-          <w:rFonts w:ascii="Arial" w:eastAsia="Calibri" w:hAnsi="Arial" w:cs="Arial"/>
-          <w:b/>
-        </w:rPr>
-        <w:t>INSTITUTO TECNOLÓGICO DE IZTAPALAPA</w:t>
-      </w:r>
-      <w:r>
-        <w:rPr>
-          <w:rFonts w:ascii="Arial" w:eastAsia="Calibri" w:hAnsi="Arial" w:cs="Arial"/>
-          <w:b/>
-        </w:rPr>
-        <w:t>.</w:t>
-      </w:r>
-    </w:p>
-    <w:p>
-      <w:pPr>
-        <w:ind w:left="376" w:right="5" w:hanging="10"/>
-        <w:jc w:val="center"/>
-        <w:rPr>
-          <w:rFonts w:ascii="Arial" w:hAnsi="Arial" w:cs="Arial"/>
-        </w:rPr>
-      </w:pPr>
-    </w:p>
-    <w:p>
-      <w:pPr>
-        <w:ind w:left="376" w:right="4" w:hanging="10"/>
-        <w:jc w:val="center"/>
-        <w:rPr>
-          <w:rFonts w:ascii="Arial" w:eastAsia="Calibri" w:hAnsi="Arial" w:cs="Arial"/>
-          <w:b/>
-        </w:rPr>
-      </w:pPr>
-      <w:r>
-        <w:rPr>
-          <w:rFonts w:ascii="Arial" w:eastAsia="Calibri" w:hAnsi="Arial" w:cs="Arial"/>
-          <w:b/>
-        </w:rPr>
-        <w:t>INGENIERÍA MECATRÓNICA</w:t>
-      </w:r>
-      <w:r>
-        <w:rPr>
-          <w:rFonts w:ascii="Arial" w:eastAsia="Calibri" w:hAnsi="Arial" w:cs="Arial"/>
-          <w:b/>
-        </w:rPr>
-        <w:t>.</w:t>
-      </w:r>
-    </w:p>
-    <w:p>
-      <w:pPr>
-        <w:ind w:left="376" w:right="4" w:hanging="10"/>
-        <w:jc w:val="center"/>
-        <w:rPr>
-          <w:rFonts w:ascii="Arial" w:hAnsi="Arial" w:cs="Arial"/>
-        </w:rPr>
-      </w:pPr>
+          <w:bCs/>
+        </w:rPr>
+        <w:t>Profesor:</w:t>
+      </w:r>
     </w:p>
     <w:p>
       <w:pPr>
@@ -138,20 +166,22 @@
         <w:jc w:val="center"/>
         <w:rPr>
           <w:rFonts w:ascii="Arial" w:eastAsia="Calibri" w:hAnsi="Arial" w:cs="Arial"/>
-          <w:b/>
-          <w:bCs/>
-        </w:rPr>
-      </w:pPr>
-      <w:bookmarkStart w:id="0" w:name="_Hlk177643626"/>
-      <w:r>
-        <w:rPr>
-          <w:rFonts w:ascii="Arial" w:eastAsia="Calibri" w:hAnsi="Arial" w:cs="Arial"/>
-          <w:b/>
-          <w:bCs/>
-        </w:rPr>
-        <w:t>Profesor:</w:t>
-      </w:r>
-    </w:p>
+        </w:rPr>
+      </w:pPr>
+      <w:r>
+        <w:rPr>
+          <w:rFonts w:ascii="Arial" w:eastAsia="Calibri" w:hAnsi="Arial" w:cs="Arial"/>
+        </w:rPr>
+        <w:t>Soria Frias Sigfrido Oscar</w:t>
+      </w:r>
+      <w:r>
+        <w:rPr>
+          <w:rFonts w:ascii="Arial" w:eastAsia="Calibri" w:hAnsi="Arial" w:cs="Arial"/>
+        </w:rPr>
+        <w:t>.</w:t>
+      </w:r>
+    </w:p>
+    <w:bookmarkEnd w:id="0"/>
     <w:p>
       <w:pPr>
         <w:spacing w:after="162"/>
@@ -161,20 +191,7 @@
           <w:rFonts w:ascii="Arial" w:eastAsia="Calibri" w:hAnsi="Arial" w:cs="Arial"/>
         </w:rPr>
       </w:pPr>
-      <w:r>
-        <w:rPr>
-          <w:rFonts w:ascii="Arial" w:eastAsia="Calibri" w:hAnsi="Arial" w:cs="Arial"/>
-        </w:rPr>
-        <w:t>Soria Frias Sigfrido Oscar</w:t>
-      </w:r>
-      <w:r>
-        <w:rPr>
-          <w:rFonts w:ascii="Arial" w:eastAsia="Calibri" w:hAnsi="Arial" w:cs="Arial"/>
-        </w:rPr>
-        <w:t>.</w:t>
-      </w:r>
-    </w:p>
-    <w:bookmarkEnd w:id="0"/>
+    </w:p>
     <w:p>
       <w:pPr>
         <w:spacing w:after="162"/>
@@ -182,8 +199,26 @@
         <w:jc w:val="center"/>
         <w:rPr>
           <w:rFonts w:ascii="Arial" w:eastAsia="Calibri" w:hAnsi="Arial" w:cs="Arial"/>
-        </w:rPr>
-      </w:pPr>
+          <w:b/>
+          <w:bCs/>
+        </w:rPr>
+      </w:pPr>
+      <w:r>
+        <w:rPr>
+          <w:rFonts w:ascii="Arial" w:eastAsia="Calibri" w:hAnsi="Arial" w:cs="Arial"/>
+          <w:b/>
+          <w:bCs/>
+        </w:rPr>
+        <w:t>Proyecto</w:t>
+      </w:r>
+      <w:r>
+        <w:rPr>
+          <w:rFonts w:ascii="Arial" w:eastAsia="Calibri" w:hAnsi="Arial" w:cs="Arial"/>
+          <w:b/>
+          <w:bCs/>
+        </w:rPr>
+        <w:t>:</w:t>
+      </w:r>
     </w:p>
     <w:p>
       <w:pPr>
@@ -192,34 +227,6 @@
         <w:jc w:val="center"/>
         <w:rPr>
           <w:rFonts w:ascii="Arial" w:eastAsia="Calibri" w:hAnsi="Arial" w:cs="Arial"/>
-          <w:b/>
-          <w:bCs/>
-        </w:rPr>
-      </w:pPr>
-      <w:r>
-        <w:rPr>
-          <w:rFonts w:ascii="Arial" w:eastAsia="Calibri" w:hAnsi="Arial" w:cs="Arial"/>
-          <w:b/>
-          <w:bCs/>
-        </w:rPr>
-        <w:t>Proyecto</w:t>
-      </w:r>
-      <w:r>
-        <w:rPr>
-          <w:rFonts w:ascii="Arial" w:eastAsia="Calibri" w:hAnsi="Arial" w:cs="Arial"/>
-          <w:b/>
-          <w:bCs/>
-        </w:rPr>
-        <w:t>:</w:t>
-      </w:r>
-    </w:p>
-    <w:p>
-      <w:pPr>
-        <w:spacing w:after="162"/>
-        <w:ind w:left="416"/>
-        <w:jc w:val="center"/>
-        <w:rPr>
-          <w:rFonts w:ascii="Arial" w:eastAsia="Calibri" w:hAnsi="Arial" w:cs="Arial"/>
         </w:rPr>
       </w:pPr>
       <w:r>
@@ -411,6 +418,81 @@
           <w:b/>
         </w:rPr>
       </w:pPr>
+      <w:r>
+        <w:rPr>
+          <w:noProof/>
+        </w:rPr>
+        <w:drawing>
+          <wp:anchor distT="0" distB="0" distL="114300" distR="114300" simplePos="0" relativeHeight="251658240" behindDoc="0" locked="0" layoutInCell="1" allowOverlap="1" wp14:anchorId="79ADA407" wp14:editId="0586CC64">
+            <wp:simplePos x="0" y="0"/>
+            <wp:positionH relativeFrom="column">
+              <wp:posOffset>-485775</wp:posOffset>
+            </wp:positionH>
+            <wp:positionV relativeFrom="paragraph">
+              <wp:posOffset>28575</wp:posOffset>
+            </wp:positionV>
+            <wp:extent cx="1645920" cy="1645920"/>
+            <wp:effectExtent l="0" t="0" r="0" b="0"/>
+            <wp:wrapThrough wrapText="bothSides">
+              <wp:wrapPolygon edited="0">
+                <wp:start x="0" y="0"/>
+                <wp:lineTo x="0" y="21250"/>
+                <wp:lineTo x="21250" y="21250"/>
+                <wp:lineTo x="21250" y="0"/>
+                <wp:lineTo x="0" y="0"/>
+              </wp:wrapPolygon>
+            </wp:wrapThrough>
+            <wp:docPr id="404049953" name="Imagen 1"/>
+            <wp:cNvGraphicFramePr>
+              <a:graphicFrameLocks xmlns:a="http://schemas.openxmlformats.org/drawingml/2006/main" noChangeAspect="1"/>
+            </wp:cNvGraphicFramePr>
+            <a:graphic xmlns:a="http://schemas.openxmlformats.org/drawingml/2006/main">
+              <a:graphicData uri="http://schemas.openxmlformats.org/drawingml/2006/picture">
+                <pic:pic xmlns:pic="http://schemas.openxmlformats.org/drawingml/2006/picture">
+                  <pic:nvPicPr>
+                    <pic:cNvPr id="0" name="Picture 1"/>
+                    <pic:cNvPicPr>
+                      <a:picLocks noChangeAspect="1" noChangeArrowheads="1"/>
+                    </pic:cNvPicPr>
+                  </pic:nvPicPr>
+                  <pic:blipFill>
+                    <a:blip r:embed="rId7">
+                      <a:extLst>
+                        <a:ext uri="{28A0092B-C50C-407E-A947-70E740481C1C}">
+                          <a14:useLocalDpi xmlns:a14="http://schemas.microsoft.com/office/drawing/2010/main" val="0"/>
+                        </a:ext>
+                      </a:extLst>
+                    </a:blip>
+                    <a:srcRect/>
+                    <a:stretch>
+                      <a:fillRect/>
+                    </a:stretch>
+                  </pic:blipFill>
+                  <pic:spPr bwMode="auto">
+                    <a:xfrm>
+                      <a:off x="0" y="0"/>
+                      <a:ext cx="1645920" cy="1645920"/>
+                    </a:xfrm>
+                    <a:prstGeom prst="rect">
+                      <a:avLst/>
+                    </a:prstGeom>
+                    <a:noFill/>
+                    <a:ln>
+                      <a:noFill/>
+                    </a:ln>
+                  </pic:spPr>
+                </pic:pic>
+              </a:graphicData>
+            </a:graphic>
+            <wp14:sizeRelH relativeFrom="margin">
+              <wp14:pctWidth>0</wp14:pctWidth>
+            </wp14:sizeRelH>
+            <wp14:sizeRelV relativeFrom="margin">
+              <wp14:pctHeight>0</wp14:pctHeight>
+            </wp14:sizeRelV>
+          </wp:anchor>
+        </w:drawing>
+      </w:r>
     </w:p>
     <w:p>
       <w:pPr>
@@ -445,12 +527,18 @@
           <w:rFonts w:ascii="Arial" w:hAnsi="Arial" w:cs="Arial"/>
         </w:rPr>
       </w:pPr>
-    </w:p>
-    <w:p>
-      <w:pPr>
-        <w:tabs>
-          <w:tab w:val="left" w:pos="916"/>
-        </w:tabs>
+      <w:hyperlink r:id="rId8" w:history="1">
+        <w:r>
+          <w:rPr>
+            <w:rStyle w:val="Hipervnculo"/>
+            <w:rFonts w:ascii="Arial" w:hAnsi="Arial" w:cs="Arial"/>
+          </w:rPr>
+          <w:t>https://github.com/HernanGB9/Proyecto-</w:t>
+        </w:r>
+      </w:hyperlink>
+    </w:p>
+    <w:p>
+      <w:pPr>
         <w:rPr>
           <w:rFonts w:ascii="Arial" w:hAnsi="Arial" w:cs="Arial"/>
         </w:rPr>
@@ -774,7 +862,13 @@
         <w:rPr>
           <w:rFonts w:ascii="Arial" w:hAnsi="Arial" w:cs="Arial"/>
         </w:rPr>
-        <w:t>Gusano para exprimidor</w:t>
+        <w:t>Gusano para exprimi</w:t>
+      </w:r>
+      <w:r>
+        <w:rPr>
+          <w:rFonts w:ascii="Arial" w:hAnsi="Arial" w:cs="Arial"/>
+        </w:rPr>
+        <w:t>r:</w:t>
       </w:r>
     </w:p>
     <w:p>
@@ -812,68 +906,6 @@
           <w:rFonts w:ascii="Arial" w:hAnsi="Arial" w:cs="Arial"/>
         </w:rPr>
       </w:pPr>
-    </w:p>
-    <w:p>
-      <w:pPr>
-        <w:rPr>
-          <w:rFonts w:ascii="Arial" w:hAnsi="Arial" w:cs="Arial"/>
-        </w:rPr>
-      </w:pPr>
-    </w:p>
-    <w:p>
-      <w:pPr>
-        <w:rPr>
-          <w:rFonts w:ascii="Arial" w:hAnsi="Arial" w:cs="Arial"/>
-        </w:rPr>
-      </w:pPr>
-    </w:p>
-    <w:p>
-      <w:pPr>
-        <w:rPr>
-          <w:rFonts w:ascii="Arial" w:hAnsi="Arial" w:cs="Arial"/>
-        </w:rPr>
-      </w:pPr>
-    </w:p>
-    <w:p>
-      <w:pPr>
-        <w:rPr>
-          <w:rFonts w:ascii="Arial" w:hAnsi="Arial" w:cs="Arial"/>
-        </w:rPr>
-      </w:pPr>
-    </w:p>
-    <w:p>
-      <w:pPr>
-        <w:rPr>
-          <w:rFonts w:ascii="Arial" w:hAnsi="Arial" w:cs="Arial"/>
-        </w:rPr>
-      </w:pPr>
-      <w:r>
-        <w:rPr>
-          <w:rFonts w:ascii="Arial" w:hAnsi="Arial" w:cs="Arial"/>
-        </w:rPr>
-        <w:t xml:space="preserve">Introducción: </w:t>
-      </w:r>
-    </w:p>
-    <w:p>
-      <w:r>
-        <w:t>Marco teórico</w:t>
-      </w:r>
-      <w:r>
-        <w:t>:</w:t>
-      </w:r>
-    </w:p>
-    <w:p>
-      <w:pPr>
-        <w:rPr>
-          <w:rFonts w:ascii="Arial" w:hAnsi="Arial" w:cs="Arial"/>
-        </w:rPr>
-      </w:pPr>
-      <w:r>
-        <w:rPr>
-          <w:rFonts w:ascii="Arial" w:hAnsi="Arial" w:cs="Arial"/>
-        </w:rPr>
-        <w:t xml:space="preserve">Aplicaciones: </w:t>
-      </w:r>
     </w:p>
     <w:p>
       <w:pPr>
@@ -883,7 +915,7 @@
       </w:pPr>
     </w:p>
     <w:sectPr>
-      <w:headerReference w:type="default" r:id="rId7"/>
+      <w:headerReference w:type="default" r:id="rId9"/>
       <w:type w:val="continuous"/>
       <w:pgSz w:w="12240" w:h="15840"/>
       <w:pgMar w:top="1417" w:right="1701" w:bottom="1417" w:left="1701" w:header="708" w:footer="708" w:gutter="0"/>

</xml_diff>